<commit_message>
10/02/205 et jour de presentation : Fin
</commit_message>
<xml_diff>
--- a/Implementation des modeles/Code/comparaison.docx
+++ b/Implementation des modeles/Code/comparaison.docx
@@ -213,7 +213,7 @@
               <w:rPr>
                 <w:lang w:val="fr-FR"/>
               </w:rPr>
-              <w:t>1165147</w:t>
+              <w:t>1165185</w:t>
             </w:r>
           </w:p>
         </w:tc>
@@ -476,13 +476,7 @@
               <w:rPr>
                 <w:lang w:val="fr-FR"/>
               </w:rPr>
-              <w:t>202</w:t>
-            </w:r>
-            <w:r>
-              <w:rPr>
-                <w:lang w:val="fr-FR"/>
-              </w:rPr>
-              <w:t>1</w:t>
+              <w:t>2021</w:t>
             </w:r>
           </w:p>
         </w:tc>
@@ -642,7 +636,7 @@
               <w:rPr>
                 <w:lang w:val="fr-FR"/>
               </w:rPr>
-              <w:t>1232048</w:t>
+              <w:t>1231697</w:t>
             </w:r>
           </w:p>
         </w:tc>
@@ -911,13 +905,7 @@
               <w:rPr>
                 <w:lang w:val="fr-FR"/>
               </w:rPr>
-              <w:t>202</w:t>
-            </w:r>
-            <w:r>
-              <w:rPr>
-                <w:lang w:val="fr-FR"/>
-              </w:rPr>
-              <w:t>2</w:t>
+              <w:t>2022</w:t>
             </w:r>
           </w:p>
         </w:tc>
@@ -1077,7 +1065,7 @@
               <w:rPr>
                 <w:lang w:val="fr-FR"/>
               </w:rPr>
-              <w:t>1299871</w:t>
+              <w:t>1299644</w:t>
             </w:r>
           </w:p>
         </w:tc>
@@ -1340,13 +1328,7 @@
               <w:rPr>
                 <w:lang w:val="fr-FR"/>
               </w:rPr>
-              <w:t>202</w:t>
-            </w:r>
-            <w:r>
-              <w:rPr>
-                <w:lang w:val="fr-FR"/>
-              </w:rPr>
-              <w:t>3</w:t>
+              <w:t>2023</w:t>
             </w:r>
           </w:p>
         </w:tc>
@@ -1506,7 +1488,7 @@
               <w:rPr>
                 <w:lang w:val="fr-FR"/>
               </w:rPr>
-              <w:t>1369129</w:t>
+              <w:t>1369025</w:t>
             </w:r>
           </w:p>
         </w:tc>
@@ -1769,13 +1751,7 @@
               <w:rPr>
                 <w:lang w:val="fr-FR"/>
               </w:rPr>
-              <w:t>202</w:t>
-            </w:r>
-            <w:r>
-              <w:rPr>
-                <w:lang w:val="fr-FR"/>
-              </w:rPr>
-              <w:t>4</w:t>
+              <w:t>2024</w:t>
             </w:r>
           </w:p>
         </w:tc>

</xml_diff>